<commit_message>
Update pvc creator file and edit file name in doc
</commit_message>
<xml_diff>
--- a/openshift/sites/story.dn.se-backup-restore/Guideline_Backup_Restore_In_Openshift.docx
+++ b/openshift/sites/story.dn.se-backup-restore/Guideline_Backup_Restore_In_Openshift.docx
@@ -1,6 +1,6 @@
 
 <file path=word/document.xml><?xml version="1.0" encoding="utf-8"?>
-<w:document xmlns:wpc="http://schemas.microsoft.com/office/word/2010/wordprocessingCanvas" xmlns:cx="http://schemas.microsoft.com/office/drawing/2014/chartex" xmlns:cx1="http://schemas.microsoft.com/office/drawing/2015/9/8/chartex" xmlns:cx2="http://schemas.microsoft.com/office/drawing/2015/10/21/chartex" xmlns:cx3="http://schemas.microsoft.com/office/drawing/2016/5/9/chartex" xmlns:cx4="http://schemas.microsoft.com/office/drawing/2016/5/10/chartex" xmlns:cx5="http://schemas.microsoft.com/office/drawing/2016/5/11/chartex" xmlns:cx6="http://schemas.microsoft.com/office/drawing/2016/5/12/chartex" xmlns:cx7="http://schemas.microsoft.com/office/drawing/2016/5/13/chartex" xmlns:cx8="http://schemas.microsoft.com/office/drawing/2016/5/14/chartex" xmlns:mc="http://schemas.openxmlformats.org/markup-compatibility/2006" xmlns:aink="http://schemas.microsoft.com/office/drawing/2016/ink" xmlns:am3d="http://schemas.microsoft.com/office/drawing/2017/model3d" xmlns:o="urn:schemas-microsoft-com:office:office" xmlns:r="http://schemas.openxmlformats.org/officeDocument/2006/relationships" xmlns:m="http://schemas.openxmlformats.org/officeDocument/2006/math" xmlns:v="urn:schemas-microsoft-com:vml" xmlns:wp14="http://schemas.microsoft.com/office/word/2010/wordprocessingDrawing" xmlns:wp="http://schemas.openxmlformats.org/drawingml/2006/wordprocessingDrawing" xmlns:w10="urn:schemas-microsoft-com:office:word" xmlns:w="http://schemas.openxmlformats.org/wordprocessingml/2006/main" xmlns:w14="http://schemas.microsoft.com/office/word/2010/wordml" xmlns:w15="http://schemas.microsoft.com/office/word/2012/wordml" xmlns:w16cid="http://schemas.microsoft.com/office/word/2016/wordml/cid" xmlns:w16se="http://schemas.microsoft.com/office/word/2015/wordml/symex" xmlns:wpg="http://schemas.microsoft.com/office/word/2010/wordprocessingGroup" xmlns:wpi="http://schemas.microsoft.com/office/word/2010/wordprocessingInk" xmlns:wne="http://schemas.microsoft.com/office/word/2006/wordml" xmlns:wps="http://schemas.microsoft.com/office/word/2010/wordprocessingShape" mc:Ignorable="w14 w15 w16se w16cid wp14">
+<w:document xmlns:wpc="http://schemas.microsoft.com/office/word/2010/wordprocessingCanvas" xmlns:cx="http://schemas.microsoft.com/office/drawing/2014/chartex" xmlns:cx1="http://schemas.microsoft.com/office/drawing/2015/9/8/chartex" xmlns:mc="http://schemas.openxmlformats.org/markup-compatibility/2006" xmlns:o="urn:schemas-microsoft-com:office:office" xmlns:r="http://schemas.openxmlformats.org/officeDocument/2006/relationships" xmlns:m="http://schemas.openxmlformats.org/officeDocument/2006/math" xmlns:v="urn:schemas-microsoft-com:vml" xmlns:wp14="http://schemas.microsoft.com/office/word/2010/wordprocessingDrawing" xmlns:wp="http://schemas.openxmlformats.org/drawingml/2006/wordprocessingDrawing" xmlns:w10="urn:schemas-microsoft-com:office:word" xmlns:w="http://schemas.openxmlformats.org/wordprocessingml/2006/main" xmlns:w14="http://schemas.microsoft.com/office/word/2010/wordml" xmlns:w15="http://schemas.microsoft.com/office/word/2012/wordml" xmlns:w16se="http://schemas.microsoft.com/office/word/2015/wordml/symex" xmlns:wpg="http://schemas.microsoft.com/office/word/2010/wordprocessingGroup" xmlns:wpi="http://schemas.microsoft.com/office/word/2010/wordprocessingInk" xmlns:wne="http://schemas.microsoft.com/office/word/2006/wordml" xmlns:wps="http://schemas.microsoft.com/office/word/2010/wordprocessingShape" mc:Ignorable="w14 w15 w16se wp14">
   <w:body>
     <w:sdt>
       <w:sdtPr>
@@ -33,8 +33,6 @@
             <w:t>Contents</w:t>
           </w:r>
         </w:p>
-        <w:bookmarkStart w:id="0" w:name="_GoBack"/>
-        <w:bookmarkEnd w:id="0"/>
         <w:p>
           <w:pPr>
             <w:pStyle w:val="TOC1"/>
@@ -406,49 +404,41 @@
       <w:pPr>
         <w:pStyle w:val="Heading1"/>
       </w:pPr>
-      <w:bookmarkStart w:id="1" w:name="_Toc35009259"/>
+      <w:bookmarkStart w:id="0" w:name="_Toc35009259"/>
       <w:r>
         <w:t>P</w:t>
       </w:r>
       <w:r>
         <w:t>rerequisite</w:t>
       </w:r>
+      <w:bookmarkEnd w:id="0"/>
+    </w:p>
+    <w:p>
+      <w:r>
+        <w:t xml:space="preserve">A site (with a database) was already set up </w:t>
+      </w:r>
+      <w:r>
+        <w:t xml:space="preserve">(and running) </w:t>
+      </w:r>
+      <w:r>
+        <w:t>in the same AWS Openshift project.</w:t>
+      </w:r>
+    </w:p>
+    <w:p>
+      <w:pPr>
+        <w:pStyle w:val="Heading1"/>
+      </w:pPr>
+      <w:bookmarkStart w:id="1" w:name="_Toc35009260"/>
+      <w:r>
+        <w:t xml:space="preserve">Create </w:t>
+      </w:r>
+      <w:r>
+        <w:t xml:space="preserve">a </w:t>
+      </w:r>
+      <w:r>
+        <w:t>job base image</w:t>
+      </w:r>
       <w:bookmarkEnd w:id="1"/>
-    </w:p>
-    <w:p>
-      <w:r>
-        <w:t xml:space="preserve">A site (with a database) was already set up </w:t>
-      </w:r>
-      <w:r>
-        <w:t xml:space="preserve">(and running) </w:t>
-      </w:r>
-      <w:r>
-        <w:t xml:space="preserve">in the same AWS </w:t>
-      </w:r>
-      <w:proofErr w:type="spellStart"/>
-      <w:r>
-        <w:t>Openshift</w:t>
-      </w:r>
-      <w:proofErr w:type="spellEnd"/>
-      <w:r>
-        <w:t xml:space="preserve"> project.</w:t>
-      </w:r>
-    </w:p>
-    <w:p>
-      <w:pPr>
-        <w:pStyle w:val="Heading1"/>
-      </w:pPr>
-      <w:bookmarkStart w:id="2" w:name="_Toc35009260"/>
-      <w:r>
-        <w:t xml:space="preserve">Create </w:t>
-      </w:r>
-      <w:r>
-        <w:t xml:space="preserve">a </w:t>
-      </w:r>
-      <w:r>
-        <w:t>job base image</w:t>
-      </w:r>
-      <w:bookmarkEnd w:id="2"/>
     </w:p>
     <w:p>
       <w:pPr>
@@ -477,19 +467,11 @@
       <w:r>
         <w:tab/>
       </w:r>
-      <w:proofErr w:type="spellStart"/>
-      <w:r>
-        <w:rPr>
-          <w:b/>
-        </w:rPr>
-        <w:t>oc</w:t>
-      </w:r>
-      <w:proofErr w:type="spellEnd"/>
-      <w:r>
-        <w:rPr>
-          <w:b/>
-        </w:rPr>
-        <w:t xml:space="preserve"> apply -f </w:t>
+      <w:r>
+        <w:rPr>
+          <w:b/>
+        </w:rPr>
+        <w:t xml:space="preserve">oc apply -f </w:t>
       </w:r>
       <w:r>
         <w:rPr>
@@ -503,37 +485,19 @@
         </w:rPr>
         <w:t>\</w:t>
       </w:r>
-      <w:proofErr w:type="spellStart"/>
-      <w:r>
-        <w:rPr>
-          <w:b/>
-        </w:rPr>
-        <w:t>base_container_job_dn_story_</w:t>
-      </w:r>
-      <w:proofErr w:type="gramStart"/>
-      <w:r>
-        <w:rPr>
-          <w:b/>
-        </w:rPr>
-        <w:t>test.yaml</w:t>
-      </w:r>
-      <w:proofErr w:type="spellEnd"/>
-      <w:proofErr w:type="gramEnd"/>
+      <w:r>
+        <w:rPr>
+          <w:b/>
+        </w:rPr>
+        <w:t>base_container_job_dn_story_test.yaml</w:t>
+      </w:r>
     </w:p>
     <w:p>
       <w:pPr>
         <w:ind w:firstLine="720"/>
       </w:pPr>
       <w:r>
-        <w:t xml:space="preserve">Then build it in </w:t>
-      </w:r>
-      <w:proofErr w:type="spellStart"/>
-      <w:r>
-        <w:t>Openshift</w:t>
-      </w:r>
-      <w:proofErr w:type="spellEnd"/>
-      <w:r>
-        <w:t xml:space="preserve"> or from command line</w:t>
+        <w:t>Then build it in Openshift or from command line</w:t>
       </w:r>
     </w:p>
     <w:p>
@@ -543,47 +507,11 @@
           <w:b/>
         </w:rPr>
       </w:pPr>
-      <w:proofErr w:type="spellStart"/>
-      <w:r>
-        <w:rPr>
-          <w:b/>
-        </w:rPr>
-        <w:t>oc</w:t>
-      </w:r>
-      <w:proofErr w:type="spellEnd"/>
-      <w:r>
-        <w:rPr>
-          <w:b/>
-        </w:rPr>
-        <w:t xml:space="preserve"> start-build </w:t>
-      </w:r>
-      <w:proofErr w:type="spellStart"/>
-      <w:r>
-        <w:rPr>
-          <w:b/>
-        </w:rPr>
-        <w:t>dn</w:t>
-      </w:r>
-      <w:proofErr w:type="spellEnd"/>
-      <w:r>
-        <w:rPr>
-          <w:b/>
-        </w:rPr>
-        <w:t xml:space="preserve">-story-container –n </w:t>
-      </w:r>
-      <w:proofErr w:type="spellStart"/>
-      <w:r>
-        <w:rPr>
-          <w:b/>
-        </w:rPr>
-        <w:t>dn</w:t>
-      </w:r>
-      <w:proofErr w:type="spellEnd"/>
-      <w:r>
-        <w:rPr>
-          <w:b/>
-        </w:rPr>
-        <w:t>-story-test</w:t>
+      <w:r>
+        <w:rPr>
+          <w:b/>
+        </w:rPr>
+        <w:t>oc start-build dn-story-container –n dn-story-test</w:t>
       </w:r>
     </w:p>
     <w:p>
@@ -596,7 +524,6 @@
       <w:r>
         <w:rPr>
           <w:noProof/>
-          <w:lang w:eastAsia="en-US"/>
         </w:rPr>
         <w:drawing>
           <wp:inline distT="0" distB="0" distL="0" distR="0" wp14:anchorId="10E8F9F9" wp14:editId="54CA8359">
@@ -639,37 +566,39 @@
       <w:pPr>
         <w:pStyle w:val="Heading1"/>
       </w:pPr>
-      <w:bookmarkStart w:id="3" w:name="_Toc35009261"/>
+      <w:bookmarkStart w:id="2" w:name="_Toc35009261"/>
       <w:r>
         <w:t>Create Persistent Volume Claim</w:t>
       </w:r>
+      <w:bookmarkEnd w:id="2"/>
+    </w:p>
+    <w:p>
+      <w:pPr>
+        <w:ind w:firstLine="720"/>
+      </w:pPr>
+      <w:r>
+        <w:t>This PVC will store backup file</w:t>
+      </w:r>
+      <w:r>
+        <w:t>s</w:t>
+      </w:r>
+      <w:r>
+        <w:t xml:space="preserve"> of </w:t>
+      </w:r>
+      <w:r>
+        <w:t xml:space="preserve">the </w:t>
+      </w:r>
+      <w:r>
+        <w:t>schedule</w:t>
+      </w:r>
+      <w:r>
+        <w:t>d</w:t>
+      </w:r>
+      <w:r>
+        <w:t xml:space="preserve"> job</w:t>
+      </w:r>
+      <w:bookmarkStart w:id="3" w:name="_GoBack"/>
       <w:bookmarkEnd w:id="3"/>
-    </w:p>
-    <w:p>
-      <w:pPr>
-        <w:ind w:firstLine="720"/>
-      </w:pPr>
-      <w:r>
-        <w:t>This PVC will store backup file</w:t>
-      </w:r>
-      <w:r>
-        <w:t>s</w:t>
-      </w:r>
-      <w:r>
-        <w:t xml:space="preserve"> of </w:t>
-      </w:r>
-      <w:r>
-        <w:t xml:space="preserve">the </w:t>
-      </w:r>
-      <w:r>
-        <w:t>schedule</w:t>
-      </w:r>
-      <w:r>
-        <w:t>d</w:t>
-      </w:r>
-      <w:r>
-        <w:t xml:space="preserve"> job</w:t>
-      </w:r>
       <w:r>
         <w:t>.</w:t>
       </w:r>
@@ -683,37 +612,21 @@
         </w:numPr>
       </w:pPr>
       <w:r>
-        <w:t xml:space="preserve">Create PVC using </w:t>
-      </w:r>
-      <w:proofErr w:type="spellStart"/>
-      <w:r>
-        <w:t>yaml</w:t>
-      </w:r>
-      <w:proofErr w:type="spellEnd"/>
-      <w:r>
-        <w:t xml:space="preserve"> via command line:</w:t>
-      </w:r>
-    </w:p>
-    <w:p>
-      <w:pPr>
-        <w:pStyle w:val="ListParagraph"/>
-        <w:rPr>
-          <w:b/>
-        </w:rPr>
-      </w:pPr>
-      <w:proofErr w:type="spellStart"/>
-      <w:r>
-        <w:rPr>
-          <w:b/>
-        </w:rPr>
-        <w:t>oc</w:t>
-      </w:r>
-      <w:proofErr w:type="spellEnd"/>
-      <w:r>
-        <w:rPr>
-          <w:b/>
-        </w:rPr>
-        <w:t xml:space="preserve"> apply -f </w:t>
+        <w:t>Create PVC using yaml via command line:</w:t>
+      </w:r>
+    </w:p>
+    <w:p>
+      <w:pPr>
+        <w:pStyle w:val="ListParagraph"/>
+        <w:rPr>
+          <w:b/>
+        </w:rPr>
+      </w:pPr>
+      <w:r>
+        <w:rPr>
+          <w:b/>
+        </w:rPr>
+        <w:t xml:space="preserve">oc apply -f </w:t>
       </w:r>
       <w:r>
         <w:rPr>
@@ -727,22 +640,12 @@
         </w:rPr>
         <w:t>\</w:t>
       </w:r>
-      <w:proofErr w:type="spellStart"/>
-      <w:r>
-        <w:rPr>
-          <w:b/>
-        </w:rPr>
-        <w:t>base_container_job_dn_story_</w:t>
-      </w:r>
-      <w:proofErr w:type="gramStart"/>
-      <w:r>
-        <w:rPr>
-          <w:b/>
-        </w:rPr>
-        <w:t>test.yaml</w:t>
-      </w:r>
-      <w:proofErr w:type="spellEnd"/>
-      <w:proofErr w:type="gramEnd"/>
+      <w:r>
+        <w:rPr>
+          <w:b/>
+        </w:rPr>
+        <w:t>pvc_creator.yaml</w:t>
+      </w:r>
     </w:p>
     <w:p>
       <w:pPr>
@@ -762,7 +665,6 @@
       <w:r>
         <w:rPr>
           <w:noProof/>
-          <w:lang w:eastAsia="en-US"/>
         </w:rPr>
         <w:drawing>
           <wp:inline distT="0" distB="0" distL="0" distR="0" wp14:anchorId="781DC884" wp14:editId="29A27254">
@@ -825,7 +727,6 @@
       <w:r>
         <w:rPr>
           <w:noProof/>
-          <w:lang w:eastAsia="en-US"/>
         </w:rPr>
         <w:lastRenderedPageBreak/>
         <w:drawing>
@@ -902,7 +803,6 @@
       <w:r>
         <w:rPr>
           <w:noProof/>
-          <w:lang w:eastAsia="en-US"/>
         </w:rPr>
         <w:drawing>
           <wp:inline distT="0" distB="0" distL="0" distR="0" wp14:anchorId="3E95C243" wp14:editId="124A5D0F">
@@ -966,7 +866,6 @@
       <w:r>
         <w:rPr>
           <w:noProof/>
-          <w:lang w:eastAsia="en-US"/>
         </w:rPr>
         <w:drawing>
           <wp:inline distT="0" distB="0" distL="0" distR="0" wp14:anchorId="49E0BE53" wp14:editId="4DF240A1">
@@ -1052,33 +951,18 @@
           <w:b/>
         </w:rPr>
       </w:pPr>
-      <w:proofErr w:type="spellStart"/>
       <w:r>
         <w:rPr>
           <w:b/>
         </w:rPr>
         <w:lastRenderedPageBreak/>
-        <w:t>oc</w:t>
-      </w:r>
-      <w:proofErr w:type="spellEnd"/>
-      <w:r>
-        <w:rPr>
-          <w:b/>
-        </w:rPr>
-        <w:t xml:space="preserve"> create -f &lt;path to template folder&gt;\</w:t>
-      </w:r>
-      <w:r>
-        <w:rPr>
-          <w:b/>
-        </w:rPr>
-        <w:t>mysql_cronjob_backup_s3_</w:t>
-      </w:r>
-      <w:proofErr w:type="gramStart"/>
-      <w:r>
-        <w:rPr>
-          <w:b/>
-        </w:rPr>
-        <w:t>pvc</w:t>
+        <w:t>oc create -f &lt;path to template folder&gt;\</w:t>
+      </w:r>
+      <w:r>
+        <w:rPr>
+          <w:b/>
+        </w:rPr>
+        <w:t>mysql_cronjob_backup_s3_pvc</w:t>
       </w:r>
       <w:r>
         <w:rPr>
@@ -1086,7 +970,6 @@
         </w:rPr>
         <w:t>.yaml</w:t>
       </w:r>
-      <w:proofErr w:type="gramEnd"/>
     </w:p>
     <w:p>
       <w:pPr>
@@ -1103,7 +986,6 @@
       <w:r>
         <w:rPr>
           <w:noProof/>
-          <w:lang w:eastAsia="en-US"/>
         </w:rPr>
         <w:drawing>
           <wp:inline distT="0" distB="0" distL="0" distR="0" wp14:anchorId="61A64F75" wp14:editId="444315B8">
@@ -1161,7 +1043,6 @@
         <w:rPr>
           <w:b/>
           <w:noProof/>
-          <w:lang w:eastAsia="en-US"/>
         </w:rPr>
         <w:drawing>
           <wp:inline distT="0" distB="0" distL="0" distR="0" wp14:anchorId="5CA501FE" wp14:editId="414A586C">
@@ -1243,7 +1124,6 @@
       <w:r>
         <w:rPr>
           <w:noProof/>
-          <w:lang w:eastAsia="en-US"/>
         </w:rPr>
         <w:lastRenderedPageBreak/>
         <w:drawing>
@@ -1293,7 +1173,6 @@
       <w:r>
         <w:rPr>
           <w:noProof/>
-          <w:lang w:eastAsia="en-US"/>
         </w:rPr>
         <w:drawing>
           <wp:inline distT="0" distB="0" distL="0" distR="0" wp14:anchorId="16F2A602" wp14:editId="75D75E9C">
@@ -1342,7 +1221,6 @@
       <w:r>
         <w:rPr>
           <w:noProof/>
-          <w:lang w:eastAsia="en-US"/>
         </w:rPr>
         <w:lastRenderedPageBreak/>
         <w:drawing>
@@ -1519,7 +1397,6 @@
       <w:r>
         <w:rPr>
           <w:noProof/>
-          <w:lang w:eastAsia="en-US"/>
         </w:rPr>
         <w:drawing>
           <wp:inline distT="0" distB="0" distL="0" distR="0" wp14:anchorId="0FA1DEE5" wp14:editId="4FF0BADA">
@@ -1596,15 +1473,7 @@
         <w:t>this field from Deployments</w:t>
       </w:r>
       <w:r>
-        <w:t xml:space="preserve"> tab (</w:t>
-      </w:r>
-      <w:proofErr w:type="spellStart"/>
-      <w:r>
-        <w:t>Openshift</w:t>
-      </w:r>
-      <w:proofErr w:type="spellEnd"/>
-      <w:r>
-        <w:t xml:space="preserve"> UI)</w:t>
+        <w:t xml:space="preserve"> tab (Openshift UI)</w:t>
       </w:r>
     </w:p>
     <w:p>
@@ -1614,7 +1483,6 @@
       <w:r>
         <w:rPr>
           <w:noProof/>
-          <w:lang w:eastAsia="en-US"/>
         </w:rPr>
         <w:drawing>
           <wp:inline distT="0" distB="0" distL="0" distR="0" wp14:anchorId="613D17DB" wp14:editId="7FC92484">
@@ -1703,18 +1571,7 @@
         <w:t>ecret</w:t>
       </w:r>
       <w:r>
-        <w:t xml:space="preserve"> tab </w:t>
-      </w:r>
-      <w:r>
-        <w:t>(</w:t>
-      </w:r>
-      <w:proofErr w:type="spellStart"/>
-      <w:r>
-        <w:t>Openshift</w:t>
-      </w:r>
-      <w:proofErr w:type="spellEnd"/>
-      <w:r>
-        <w:t xml:space="preserve"> UI)</w:t>
+        <w:t xml:space="preserve"> tab (Openshift UI)</w:t>
       </w:r>
     </w:p>
     <w:p>
@@ -1724,7 +1581,6 @@
       <w:r>
         <w:rPr>
           <w:noProof/>
-          <w:lang w:eastAsia="en-US"/>
         </w:rPr>
         <w:lastRenderedPageBreak/>
         <w:drawing>
@@ -1853,16 +1709,7 @@
         <w:t xml:space="preserve"> </w:t>
       </w:r>
       <w:r>
-        <w:t xml:space="preserve">are </w:t>
-      </w:r>
-      <w:r>
-        <w:t>store</w:t>
-      </w:r>
-      <w:r>
-        <w:t>d</w:t>
-      </w:r>
-      <w:r>
-        <w:t xml:space="preserve"> </w:t>
+        <w:t xml:space="preserve">are stored </w:t>
       </w:r>
       <w:r>
         <w:t>after backup</w:t>
@@ -1977,39 +1824,7 @@
           <w:b/>
           <w:i/>
         </w:rPr>
-        <w:t xml:space="preserve">Amazon </w:t>
-      </w:r>
-      <w:proofErr w:type="spellStart"/>
-      <w:r>
-        <w:rPr>
-          <w:b/>
-          <w:i/>
-        </w:rPr>
-        <w:t>WebService</w:t>
-      </w:r>
-      <w:proofErr w:type="spellEnd"/>
-      <w:r>
-        <w:rPr>
-          <w:b/>
-          <w:i/>
-        </w:rPr>
-        <w:t xml:space="preserve"> Access Key ID &amp; Amazon </w:t>
-      </w:r>
-      <w:proofErr w:type="spellStart"/>
-      <w:r>
-        <w:rPr>
-          <w:b/>
-          <w:i/>
-        </w:rPr>
-        <w:t>WebService</w:t>
-      </w:r>
-      <w:proofErr w:type="spellEnd"/>
-      <w:r>
-        <w:rPr>
-          <w:b/>
-          <w:i/>
-        </w:rPr>
-        <w:t xml:space="preserve"> Secret Key</w:t>
+        <w:t>Amazon WebService Access Key ID &amp; Amazon WebService Secret Key</w:t>
       </w:r>
       <w:r>
         <w:t>: these field</w:t>
@@ -2056,23 +1871,7 @@
           <w:b/>
           <w:i/>
         </w:rPr>
-        <w:t xml:space="preserve">Amazon </w:t>
-      </w:r>
-      <w:proofErr w:type="spellStart"/>
-      <w:r>
-        <w:rPr>
-          <w:b/>
-          <w:i/>
-        </w:rPr>
-        <w:t>WebService</w:t>
-      </w:r>
-      <w:proofErr w:type="spellEnd"/>
-      <w:r>
-        <w:rPr>
-          <w:b/>
-          <w:i/>
-        </w:rPr>
-        <w:t xml:space="preserve"> Bucket Name</w:t>
+        <w:t>Amazon WebService Bucket Name</w:t>
       </w:r>
       <w:r>
         <w:t xml:space="preserve">: </w:t>
@@ -2129,7 +1928,6 @@
       <w:r>
         <w:rPr>
           <w:noProof/>
-          <w:lang w:eastAsia="en-US"/>
         </w:rPr>
         <w:drawing>
           <wp:inline distT="0" distB="0" distL="0" distR="0" wp14:anchorId="1E01FD1B" wp14:editId="4D57C44F">
@@ -2216,34 +2014,18 @@
           <w:b/>
         </w:rPr>
       </w:pPr>
-      <w:proofErr w:type="spellStart"/>
-      <w:r>
-        <w:rPr>
-          <w:b/>
-        </w:rPr>
-        <w:t>oc</w:t>
-      </w:r>
-      <w:proofErr w:type="spellEnd"/>
-      <w:r>
-        <w:rPr>
-          <w:b/>
-        </w:rPr>
-        <w:t xml:space="preserve"> create -f &lt;path to template folder&gt;\</w:t>
-      </w:r>
-      <w:r>
-        <w:rPr>
-          <w:b/>
-        </w:rPr>
-        <w:t>mysql-restore-from-s3-</w:t>
-      </w:r>
-      <w:proofErr w:type="gramStart"/>
-      <w:r>
-        <w:rPr>
-          <w:b/>
-        </w:rPr>
-        <w:t>pvc.yaml</w:t>
-      </w:r>
-      <w:proofErr w:type="gramEnd"/>
+      <w:r>
+        <w:rPr>
+          <w:b/>
+        </w:rPr>
+        <w:t>oc create -f &lt;path to template folder&gt;\</w:t>
+      </w:r>
+      <w:r>
+        <w:rPr>
+          <w:b/>
+        </w:rPr>
+        <w:t>mysql-restore-from-s3-pvc.yaml</w:t>
+      </w:r>
     </w:p>
     <w:p>
       <w:pPr>
@@ -2260,7 +2042,6 @@
       <w:r>
         <w:rPr>
           <w:noProof/>
-          <w:lang w:eastAsia="en-US"/>
         </w:rPr>
         <w:drawing>
           <wp:inline distT="0" distB="0" distL="0" distR="0" wp14:anchorId="3B12F0D4" wp14:editId="60ADBE98">
@@ -2315,7 +2096,6 @@
       <w:r>
         <w:rPr>
           <w:noProof/>
-          <w:lang w:eastAsia="en-US"/>
         </w:rPr>
         <w:drawing>
           <wp:inline distT="0" distB="0" distL="0" distR="0" wp14:anchorId="0475B54C" wp14:editId="32B8E38D">
@@ -2386,7 +2166,6 @@
       <w:r>
         <w:rPr>
           <w:noProof/>
-          <w:lang w:eastAsia="en-US"/>
         </w:rPr>
         <w:drawing>
           <wp:inline distT="0" distB="0" distL="0" distR="0" wp14:anchorId="79FE61E0" wp14:editId="2EFDBD6C">
@@ -2432,7 +2211,6 @@
       <w:r>
         <w:rPr>
           <w:noProof/>
-          <w:lang w:eastAsia="en-US"/>
         </w:rPr>
         <w:lastRenderedPageBreak/>
         <w:drawing>
@@ -2479,7 +2257,6 @@
       <w:r>
         <w:rPr>
           <w:noProof/>
-          <w:lang w:eastAsia="en-US"/>
         </w:rPr>
         <w:drawing>
           <wp:inline distT="0" distB="0" distL="0" distR="0" wp14:anchorId="27CAF9D7" wp14:editId="30DF7A82">
@@ -3086,15 +2863,7 @@
         <w:t xml:space="preserve">files. The script will access </w:t>
       </w:r>
       <w:r>
-        <w:t xml:space="preserve">“/data/backup/&lt; </w:t>
-      </w:r>
-      <w:proofErr w:type="spellStart"/>
-      <w:r>
-        <w:t>dir</w:t>
-      </w:r>
-      <w:proofErr w:type="spellEnd"/>
-      <w:r>
-        <w:t xml:space="preserve"> backup provided &gt;”</w:t>
+        <w:t>“/data/backup/&lt; dir backup provided &gt;”</w:t>
       </w:r>
       <w:r>
         <w:t xml:space="preserve"> and find the</w:t>
@@ -3126,7 +2895,7 @@
 </file>
 
 <file path=word/numbering.xml><?xml version="1.0" encoding="utf-8"?>
-<w:numbering xmlns:wpc="http://schemas.microsoft.com/office/word/2010/wordprocessingCanvas" xmlns:cx="http://schemas.microsoft.com/office/drawing/2014/chartex" xmlns:cx1="http://schemas.microsoft.com/office/drawing/2015/9/8/chartex" xmlns:cx2="http://schemas.microsoft.com/office/drawing/2015/10/21/chartex" xmlns:cx3="http://schemas.microsoft.com/office/drawing/2016/5/9/chartex" xmlns:cx4="http://schemas.microsoft.com/office/drawing/2016/5/10/chartex" xmlns:cx5="http://schemas.microsoft.com/office/drawing/2016/5/11/chartex" xmlns:cx6="http://schemas.microsoft.com/office/drawing/2016/5/12/chartex" xmlns:cx7="http://schemas.microsoft.com/office/drawing/2016/5/13/chartex" xmlns:cx8="http://schemas.microsoft.com/office/drawing/2016/5/14/chartex" xmlns:mc="http://schemas.openxmlformats.org/markup-compatibility/2006" xmlns:aink="http://schemas.microsoft.com/office/drawing/2016/ink" xmlns:am3d="http://schemas.microsoft.com/office/drawing/2017/model3d" xmlns:o="urn:schemas-microsoft-com:office:office" xmlns:r="http://schemas.openxmlformats.org/officeDocument/2006/relationships" xmlns:m="http://schemas.openxmlformats.org/officeDocument/2006/math" xmlns:v="urn:schemas-microsoft-com:vml" xmlns:wp14="http://schemas.microsoft.com/office/word/2010/wordprocessingDrawing" xmlns:wp="http://schemas.openxmlformats.org/drawingml/2006/wordprocessingDrawing" xmlns:w10="urn:schemas-microsoft-com:office:word" xmlns:w="http://schemas.openxmlformats.org/wordprocessingml/2006/main" xmlns:w14="http://schemas.microsoft.com/office/word/2010/wordml" xmlns:w15="http://schemas.microsoft.com/office/word/2012/wordml" xmlns:w16cid="http://schemas.microsoft.com/office/word/2016/wordml/cid" xmlns:w16se="http://schemas.microsoft.com/office/word/2015/wordml/symex" xmlns:wpg="http://schemas.microsoft.com/office/word/2010/wordprocessingGroup" xmlns:wpi="http://schemas.microsoft.com/office/word/2010/wordprocessingInk" xmlns:wne="http://schemas.microsoft.com/office/word/2006/wordml" xmlns:wps="http://schemas.microsoft.com/office/word/2010/wordprocessingShape" mc:Ignorable="w14 w15 w16se w16cid wp14">
+<w:numbering xmlns:wpc="http://schemas.microsoft.com/office/word/2010/wordprocessingCanvas" xmlns:cx="http://schemas.microsoft.com/office/drawing/2014/chartex" xmlns:cx1="http://schemas.microsoft.com/office/drawing/2015/9/8/chartex" xmlns:mc="http://schemas.openxmlformats.org/markup-compatibility/2006" xmlns:o="urn:schemas-microsoft-com:office:office" xmlns:r="http://schemas.openxmlformats.org/officeDocument/2006/relationships" xmlns:m="http://schemas.openxmlformats.org/officeDocument/2006/math" xmlns:v="urn:schemas-microsoft-com:vml" xmlns:wp14="http://schemas.microsoft.com/office/word/2010/wordprocessingDrawing" xmlns:wp="http://schemas.openxmlformats.org/drawingml/2006/wordprocessingDrawing" xmlns:w10="urn:schemas-microsoft-com:office:word" xmlns:w="http://schemas.openxmlformats.org/wordprocessingml/2006/main" xmlns:w14="http://schemas.microsoft.com/office/word/2010/wordml" xmlns:w15="http://schemas.microsoft.com/office/word/2012/wordml" xmlns:w16se="http://schemas.microsoft.com/office/word/2015/wordml/symex" xmlns:wpg="http://schemas.microsoft.com/office/word/2010/wordprocessingGroup" xmlns:wpi="http://schemas.microsoft.com/office/word/2010/wordprocessingInk" xmlns:wne="http://schemas.microsoft.com/office/word/2006/wordml" xmlns:wps="http://schemas.microsoft.com/office/word/2010/wordprocessingShape" mc:Ignorable="w14 w15 w16se wp14">
   <w:abstractNum w:abstractNumId="0" w15:restartNumberingAfterBreak="0">
     <w:nsid w:val="1A3C1813"/>
     <w:multiLevelType w:val="hybridMultilevel"/>
@@ -4123,7 +3892,7 @@
 </file>
 
 <file path=word/styles.xml><?xml version="1.0" encoding="utf-8"?>
-<w:styles xmlns:mc="http://schemas.openxmlformats.org/markup-compatibility/2006" xmlns:r="http://schemas.openxmlformats.org/officeDocument/2006/relationships" xmlns:w="http://schemas.openxmlformats.org/wordprocessingml/2006/main" xmlns:w14="http://schemas.microsoft.com/office/word/2010/wordml" xmlns:w15="http://schemas.microsoft.com/office/word/2012/wordml" xmlns:w16cid="http://schemas.microsoft.com/office/word/2016/wordml/cid" xmlns:w16se="http://schemas.microsoft.com/office/word/2015/wordml/symex" mc:Ignorable="w14 w15 w16se w16cid">
+<w:styles xmlns:mc="http://schemas.openxmlformats.org/markup-compatibility/2006" xmlns:r="http://schemas.openxmlformats.org/officeDocument/2006/relationships" xmlns:w="http://schemas.openxmlformats.org/wordprocessingml/2006/main" xmlns:w14="http://schemas.microsoft.com/office/word/2010/wordml" xmlns:w15="http://schemas.microsoft.com/office/word/2012/wordml" xmlns:w16se="http://schemas.microsoft.com/office/word/2015/wordml/symex" mc:Ignorable="w14 w15 w16se">
   <w:docDefaults>
     <w:rPrDefault>
       <w:rPr>
@@ -4139,7 +3908,7 @@
       </w:pPr>
     </w:pPrDefault>
   </w:docDefaults>
-  <w:latentStyles w:defLockedState="0" w:defUIPriority="99" w:defSemiHidden="0" w:defUnhideWhenUsed="0" w:defQFormat="0" w:count="375">
+  <w:latentStyles w:defLockedState="0" w:defUIPriority="99" w:defSemiHidden="0" w:defUnhideWhenUsed="0" w:defQFormat="0" w:count="371">
     <w:lsdException w:name="Normal" w:uiPriority="0" w:qFormat="1"/>
     <w:lsdException w:name="heading 1" w:uiPriority="9" w:qFormat="1"/>
     <w:lsdException w:name="heading 2" w:semiHidden="1" w:uiPriority="9" w:unhideWhenUsed="1" w:qFormat="1"/>
@@ -4245,6 +4014,7 @@
     <w:lsdException w:name="HTML Sample" w:semiHidden="1" w:unhideWhenUsed="1"/>
     <w:lsdException w:name="HTML Typewriter" w:semiHidden="1" w:unhideWhenUsed="1"/>
     <w:lsdException w:name="HTML Variable" w:semiHidden="1" w:unhideWhenUsed="1"/>
+    <w:lsdException w:name="Normal Table" w:semiHidden="1" w:unhideWhenUsed="1"/>
     <w:lsdException w:name="annotation subject" w:semiHidden="1" w:unhideWhenUsed="1"/>
     <w:lsdException w:name="No List" w:semiHidden="1" w:unhideWhenUsed="1"/>
     <w:lsdException w:name="Outline List 1" w:semiHidden="1" w:unhideWhenUsed="1"/>
@@ -4288,8 +4058,10 @@
     <w:lsdException w:name="Table Elegant" w:semiHidden="1" w:unhideWhenUsed="1"/>
     <w:lsdException w:name="Table Professional" w:semiHidden="1" w:unhideWhenUsed="1"/>
     <w:lsdException w:name="Table Subtle 1" w:semiHidden="1" w:unhideWhenUsed="1"/>
+    <w:lsdException w:name="Table Subtle 2" w:semiHidden="1" w:unhideWhenUsed="1"/>
     <w:lsdException w:name="Table Web 1" w:semiHidden="1" w:unhideWhenUsed="1"/>
     <w:lsdException w:name="Table Web 2" w:semiHidden="1" w:unhideWhenUsed="1"/>
+    <w:lsdException w:name="Table Web 3" w:semiHidden="1" w:unhideWhenUsed="1"/>
     <w:lsdException w:name="Balloon Text" w:semiHidden="1" w:unhideWhenUsed="1"/>
     <w:lsdException w:name="Table Grid" w:uiPriority="39"/>
     <w:lsdException w:name="Table Theme" w:semiHidden="1" w:unhideWhenUsed="1"/>
@@ -4508,10 +4280,6 @@
     <w:lsdException w:name="List Table 5 Dark Accent 6" w:uiPriority="50"/>
     <w:lsdException w:name="List Table 6 Colorful Accent 6" w:uiPriority="51"/>
     <w:lsdException w:name="List Table 7 Colorful Accent 6" w:uiPriority="52"/>
-    <w:lsdException w:name="Mention" w:semiHidden="1" w:unhideWhenUsed="1"/>
-    <w:lsdException w:name="Smart Hyperlink" w:semiHidden="1" w:unhideWhenUsed="1"/>
-    <w:lsdException w:name="Hashtag" w:semiHidden="1" w:unhideWhenUsed="1"/>
-    <w:lsdException w:name="Unresolved Mention" w:semiHidden="1" w:unhideWhenUsed="1"/>
   </w:latentStyles>
   <w:style w:type="paragraph" w:default="1" w:styleId="Normal">
     <w:name w:val="Normal"/>
@@ -4934,7 +4702,7 @@
 </file>
 
 <file path=customXml/itemProps1.xml><?xml version="1.0" encoding="utf-8"?>
-<ds:datastoreItem xmlns:ds="http://schemas.openxmlformats.org/officeDocument/2006/customXml" ds:itemID="{D7ECC416-7106-4660-AAE0-FC583BDED46F}">
+<ds:datastoreItem xmlns:ds="http://schemas.openxmlformats.org/officeDocument/2006/customXml" ds:itemID="{AF322AC9-068A-4DCE-9A81-4BAACF062FBB}">
   <ds:schemaRefs>
     <ds:schemaRef ds:uri="http://schemas.openxmlformats.org/officeDocument/2006/bibliography"/>
   </ds:schemaRefs>

</xml_diff>